<commit_message>
documentando, diagrama de clases y orden de informe
</commit_message>
<xml_diff>
--- a/files_bin/Documentacion.docx
+++ b/files_bin/Documentacion.docx
@@ -297,13 +297,30 @@
           <w:szCs w:val="23"/>
           <w:lang w:eastAsia="es-CL"/>
         </w:rPr>
-        <w:t>Chief Architect: Diego Carey</w:t>
+        <w:t xml:space="preserve">Chief Architect: </w:t>
+      </w:r>
+      <w:r>
+        <w:rPr>
+          <w:rFonts w:ascii="Arial" w:eastAsia="Times New Roman" w:hAnsi="Arial" w:cs="Arial"/>
+          <w:color w:val="000000"/>
+          <w:sz w:val="23"/>
+          <w:szCs w:val="23"/>
+          <w:lang w:eastAsia="es-CL"/>
+        </w:rPr>
+        <w:t>Hans Findel</w:t>
       </w:r>
     </w:p>
     <w:p>
       <w:pPr>
         <w:spacing w:after="0" w:line="100" w:lineRule="atLeast"/>
         <w:jc w:val="right"/>
+        <w:rPr>
+          <w:rFonts w:ascii="Arial" w:eastAsia="Times New Roman" w:hAnsi="Arial" w:cs="Arial"/>
+          <w:color w:val="000000"/>
+          <w:sz w:val="23"/>
+          <w:szCs w:val="23"/>
+          <w:lang w:eastAsia="es-CL"/>
+        </w:rPr>
       </w:pPr>
       <w:r>
         <w:rPr>
@@ -315,6 +332,16 @@
         </w:rPr>
         <w:t>Team: J. Francisco Caiceo</w:t>
       </w:r>
+      <w:r>
+        <w:rPr>
+          <w:rFonts w:ascii="Arial" w:eastAsia="Times New Roman" w:hAnsi="Arial" w:cs="Arial"/>
+          <w:color w:val="000000"/>
+          <w:sz w:val="23"/>
+          <w:szCs w:val="23"/>
+          <w:lang w:eastAsia="es-CL"/>
+        </w:rPr>
+        <w:t xml:space="preserve"> </w:t>
+      </w:r>
     </w:p>
     <w:p>
       <w:pPr>
@@ -329,6 +356,22 @@
           <w:szCs w:val="23"/>
           <w:lang w:eastAsia="es-CL"/>
         </w:rPr>
+        <w:t>Diego Carey</w:t>
+      </w:r>
+    </w:p>
+    <w:p>
+      <w:pPr>
+        <w:spacing w:after="0" w:line="100" w:lineRule="atLeast"/>
+        <w:jc w:val="right"/>
+      </w:pPr>
+      <w:r>
+        <w:rPr>
+          <w:rFonts w:ascii="Arial" w:eastAsia="Times New Roman" w:hAnsi="Arial" w:cs="Arial"/>
+          <w:color w:val="000000"/>
+          <w:sz w:val="23"/>
+          <w:szCs w:val="23"/>
+          <w:lang w:eastAsia="es-CL"/>
+        </w:rPr>
         <w:t>Pablo Caviedes</w:t>
       </w:r>
     </w:p>
@@ -345,7 +388,7 @@
           <w:szCs w:val="23"/>
           <w:lang w:eastAsia="es-CL"/>
         </w:rPr>
-        <w:t>Hans Findel</w:t>
+        <w:t>Santiago Larraín</w:t>
       </w:r>
     </w:p>
     <w:p>
@@ -361,42 +404,36 @@
           <w:szCs w:val="23"/>
           <w:lang w:eastAsia="es-CL"/>
         </w:rPr>
-        <w:t>Santiago Larraín</w:t>
-      </w:r>
-    </w:p>
-    <w:p>
-      <w:pPr>
-        <w:spacing w:after="0" w:line="100" w:lineRule="atLeast"/>
-        <w:jc w:val="right"/>
-      </w:pPr>
-      <w:r>
-        <w:rPr>
-          <w:rFonts w:ascii="Arial" w:eastAsia="Times New Roman" w:hAnsi="Arial" w:cs="Arial"/>
-          <w:color w:val="000000"/>
-          <w:sz w:val="23"/>
-          <w:szCs w:val="23"/>
-          <w:lang w:eastAsia="es-CL"/>
-        </w:rPr>
-        <w:t>Andrea Vásquez</w:t>
-      </w:r>
-    </w:p>
-    <w:p>
-      <w:pPr>
-        <w:spacing w:after="0" w:line="100" w:lineRule="atLeast"/>
-      </w:pPr>
-    </w:p>
-    <w:p>
-      <w:pPr>
-        <w:spacing w:after="0" w:line="100" w:lineRule="atLeast"/>
-        <w:jc w:val="both"/>
-      </w:pPr>
-    </w:p>
-    <w:p>
-      <w:pPr>
-        <w:spacing w:after="0" w:line="100" w:lineRule="atLeast"/>
-        <w:jc w:val="both"/>
-      </w:pPr>
-      <w:r>
+        <w:t>Andrea Vásqu</w:t>
+      </w:r>
+      <w:bookmarkStart w:id="0" w:name="_GoBack"/>
+      <w:bookmarkEnd w:id="0"/>
+      <w:r>
+        <w:rPr>
+          <w:rFonts w:ascii="Arial" w:eastAsia="Times New Roman" w:hAnsi="Arial" w:cs="Arial"/>
+          <w:color w:val="000000"/>
+          <w:sz w:val="23"/>
+          <w:szCs w:val="23"/>
+          <w:lang w:eastAsia="es-CL"/>
+        </w:rPr>
+        <w:t>ez</w:t>
+      </w:r>
+    </w:p>
+    <w:p>
+      <w:pPr>
+        <w:spacing w:after="0" w:line="100" w:lineRule="atLeast"/>
+      </w:pPr>
+    </w:p>
+    <w:p>
+      <w:pPr>
+        <w:spacing w:after="0" w:line="100" w:lineRule="atLeast"/>
+        <w:jc w:val="both"/>
+      </w:pPr>
+    </w:p>
+    <w:p>
+      <w:pPr>
+        <w:suppressAutoHyphens w:val="0"/>
+        <w:spacing w:after="0" w:line="240" w:lineRule="auto"/>
         <w:rPr>
           <w:rFonts w:ascii="Arial" w:eastAsia="Times New Roman" w:hAnsi="Arial" w:cs="Arial"/>
           <w:b/>
@@ -406,6 +443,36 @@
           <w:szCs w:val="23"/>
           <w:lang w:eastAsia="es-CL"/>
         </w:rPr>
+      </w:pPr>
+      <w:r>
+        <w:rPr>
+          <w:rFonts w:ascii="Arial" w:eastAsia="Times New Roman" w:hAnsi="Arial" w:cs="Arial"/>
+          <w:b/>
+          <w:bCs/>
+          <w:color w:val="000000"/>
+          <w:sz w:val="23"/>
+          <w:szCs w:val="23"/>
+          <w:lang w:eastAsia="es-CL"/>
+        </w:rPr>
+        <w:br w:type="page"/>
+      </w:r>
+    </w:p>
+    <w:p>
+      <w:pPr>
+        <w:spacing w:after="0" w:line="100" w:lineRule="atLeast"/>
+        <w:jc w:val="both"/>
+      </w:pPr>
+      <w:r>
+        <w:rPr>
+          <w:rFonts w:ascii="Arial" w:eastAsia="Times New Roman" w:hAnsi="Arial" w:cs="Arial"/>
+          <w:b/>
+          <w:bCs/>
+          <w:color w:val="000000"/>
+          <w:sz w:val="23"/>
+          <w:szCs w:val="23"/>
+          <w:lang w:eastAsia="es-CL"/>
+        </w:rPr>
+        <w:lastRenderedPageBreak/>
         <w:t>REQUISITOS FUNCIONALES</w:t>
       </w:r>
     </w:p>
@@ -445,7 +512,6 @@
           <w:szCs w:val="23"/>
           <w:lang w:eastAsia="es-CL"/>
         </w:rPr>
-        <w:lastRenderedPageBreak/>
         <w:t>- El sistema debe permitir CRUD+L noticias.</w:t>
       </w:r>
     </w:p>
@@ -718,10 +784,8 @@
     </w:p>
     <w:p>
       <w:pPr>
-        <w:spacing w:after="0" w:line="100" w:lineRule="atLeast"/>
-        <w:jc w:val="both"/>
-      </w:pPr>
-      <w:r>
+        <w:suppressAutoHyphens w:val="0"/>
+        <w:spacing w:after="0" w:line="240" w:lineRule="auto"/>
         <w:rPr>
           <w:rFonts w:ascii="Arial" w:eastAsia="Times New Roman" w:hAnsi="Arial" w:cs="Arial"/>
           <w:b/>
@@ -731,6 +795,36 @@
           <w:szCs w:val="23"/>
           <w:lang w:eastAsia="es-CL"/>
         </w:rPr>
+      </w:pPr>
+      <w:r>
+        <w:rPr>
+          <w:rFonts w:ascii="Arial" w:eastAsia="Times New Roman" w:hAnsi="Arial" w:cs="Arial"/>
+          <w:b/>
+          <w:bCs/>
+          <w:color w:val="000000"/>
+          <w:sz w:val="23"/>
+          <w:szCs w:val="23"/>
+          <w:lang w:eastAsia="es-CL"/>
+        </w:rPr>
+        <w:br w:type="page"/>
+      </w:r>
+    </w:p>
+    <w:p>
+      <w:pPr>
+        <w:spacing w:after="0" w:line="100" w:lineRule="atLeast"/>
+        <w:jc w:val="both"/>
+      </w:pPr>
+      <w:r>
+        <w:rPr>
+          <w:rFonts w:ascii="Arial" w:eastAsia="Times New Roman" w:hAnsi="Arial" w:cs="Arial"/>
+          <w:b/>
+          <w:bCs/>
+          <w:color w:val="000000"/>
+          <w:sz w:val="23"/>
+          <w:szCs w:val="23"/>
+          <w:lang w:eastAsia="es-CL"/>
+        </w:rPr>
+        <w:lastRenderedPageBreak/>
         <w:t>REQUISITOS NO FUNCIONALES</w:t>
       </w:r>
     </w:p>
@@ -969,7 +1063,6 @@
           <w:szCs w:val="23"/>
           <w:lang w:eastAsia="es-CL"/>
         </w:rPr>
-        <w:lastRenderedPageBreak/>
         <w:t>- Usabilidad:  (riesgo bajo, prioridad baja)</w:t>
       </w:r>
     </w:p>
@@ -1068,125 +1161,8 @@
     </w:p>
     <w:p>
       <w:pPr>
-        <w:spacing w:after="0" w:line="100" w:lineRule="atLeast"/>
-      </w:pPr>
-    </w:p>
-    <w:p>
-      <w:pPr>
-        <w:spacing w:after="0" w:line="100" w:lineRule="atLeast"/>
-      </w:pPr>
-    </w:p>
-    <w:p>
-      <w:pPr>
-        <w:spacing w:after="0" w:line="100" w:lineRule="atLeast"/>
-      </w:pPr>
-    </w:p>
-    <w:p>
-      <w:pPr>
-        <w:spacing w:after="0" w:line="100" w:lineRule="atLeast"/>
-      </w:pPr>
-    </w:p>
-    <w:p>
-      <w:pPr>
-        <w:spacing w:after="0" w:line="100" w:lineRule="atLeast"/>
-      </w:pPr>
-    </w:p>
-    <w:p>
-      <w:pPr>
-        <w:spacing w:after="0" w:line="100" w:lineRule="atLeast"/>
-      </w:pPr>
-    </w:p>
-    <w:p>
-      <w:pPr>
-        <w:spacing w:after="0" w:line="100" w:lineRule="atLeast"/>
-      </w:pPr>
-    </w:p>
-    <w:p>
-      <w:pPr>
-        <w:spacing w:after="0" w:line="100" w:lineRule="atLeast"/>
-      </w:pPr>
-    </w:p>
-    <w:p>
-      <w:pPr>
-        <w:spacing w:after="0" w:line="100" w:lineRule="atLeast"/>
-      </w:pPr>
-    </w:p>
-    <w:p>
-      <w:pPr>
-        <w:spacing w:after="0" w:line="100" w:lineRule="atLeast"/>
-      </w:pPr>
-    </w:p>
-    <w:p>
-      <w:pPr>
-        <w:spacing w:after="0" w:line="100" w:lineRule="atLeast"/>
-      </w:pPr>
-    </w:p>
-    <w:p>
-      <w:pPr>
-        <w:spacing w:after="0" w:line="100" w:lineRule="atLeast"/>
-      </w:pPr>
-    </w:p>
-    <w:p>
-      <w:pPr>
-        <w:spacing w:after="0" w:line="100" w:lineRule="atLeast"/>
-      </w:pPr>
-    </w:p>
-    <w:p>
-      <w:pPr>
-        <w:spacing w:after="0" w:line="100" w:lineRule="atLeast"/>
-      </w:pPr>
-    </w:p>
-    <w:p>
-      <w:pPr>
-        <w:spacing w:after="0" w:line="100" w:lineRule="atLeast"/>
-      </w:pPr>
-    </w:p>
-    <w:p>
-      <w:pPr>
-        <w:spacing w:after="0" w:line="100" w:lineRule="atLeast"/>
-      </w:pPr>
-    </w:p>
-    <w:p>
-      <w:pPr>
-        <w:spacing w:after="0" w:line="100" w:lineRule="atLeast"/>
-      </w:pPr>
-    </w:p>
-    <w:p>
-      <w:pPr>
-        <w:spacing w:after="0" w:line="100" w:lineRule="atLeast"/>
-      </w:pPr>
-    </w:p>
-    <w:p>
-      <w:pPr>
-        <w:spacing w:after="0" w:line="100" w:lineRule="atLeast"/>
-      </w:pPr>
-    </w:p>
-    <w:p>
-      <w:pPr>
-        <w:spacing w:after="0" w:line="100" w:lineRule="atLeast"/>
-      </w:pPr>
-    </w:p>
-    <w:p>
-      <w:pPr>
-        <w:spacing w:after="0" w:line="100" w:lineRule="atLeast"/>
-      </w:pPr>
-    </w:p>
-    <w:p>
-      <w:pPr>
-        <w:spacing w:after="0" w:line="100" w:lineRule="atLeast"/>
-      </w:pPr>
-    </w:p>
-    <w:p>
-      <w:pPr>
-        <w:spacing w:after="0" w:line="100" w:lineRule="atLeast"/>
-      </w:pPr>
-    </w:p>
-    <w:p>
-      <w:pPr>
-        <w:spacing w:after="0" w:line="100" w:lineRule="atLeast"/>
-        <w:jc w:val="both"/>
-      </w:pPr>
-      <w:r>
+        <w:suppressAutoHyphens w:val="0"/>
+        <w:spacing w:after="0" w:line="240" w:lineRule="auto"/>
         <w:rPr>
           <w:rFonts w:ascii="Arial" w:eastAsia="Times New Roman" w:hAnsi="Arial" w:cs="Arial"/>
           <w:b/>
@@ -1196,8 +1172,53 @@
           <w:szCs w:val="23"/>
           <w:lang w:eastAsia="es-CL"/>
         </w:rPr>
+      </w:pPr>
+      <w:r>
+        <w:rPr>
+          <w:rFonts w:ascii="Arial" w:eastAsia="Times New Roman" w:hAnsi="Arial" w:cs="Arial"/>
+          <w:b/>
+          <w:bCs/>
+          <w:color w:val="000000"/>
+          <w:sz w:val="23"/>
+          <w:szCs w:val="23"/>
+          <w:lang w:eastAsia="es-CL"/>
+        </w:rPr>
+        <w:br w:type="page"/>
+      </w:r>
+    </w:p>
+    <w:p>
+      <w:pPr>
+        <w:spacing w:after="0" w:line="100" w:lineRule="atLeast"/>
+        <w:jc w:val="both"/>
+        <w:rPr>
+          <w:rFonts w:ascii="Arial" w:eastAsia="Times New Roman" w:hAnsi="Arial" w:cs="Arial"/>
+          <w:b/>
+          <w:bCs/>
+          <w:color w:val="000000"/>
+          <w:sz w:val="23"/>
+          <w:szCs w:val="23"/>
+          <w:lang w:eastAsia="es-CL"/>
+        </w:rPr>
+      </w:pPr>
+      <w:r>
+        <w:rPr>
+          <w:rFonts w:ascii="Arial" w:eastAsia="Times New Roman" w:hAnsi="Arial" w:cs="Arial"/>
+          <w:b/>
+          <w:bCs/>
+          <w:color w:val="000000"/>
+          <w:sz w:val="23"/>
+          <w:szCs w:val="23"/>
+          <w:lang w:eastAsia="es-CL"/>
+        </w:rPr>
+        <w:lastRenderedPageBreak/>
         <w:t>ÁRBOL DE DECISIÓN</w:t>
       </w:r>
+    </w:p>
+    <w:p>
+      <w:pPr>
+        <w:spacing w:after="0" w:line="100" w:lineRule="atLeast"/>
+        <w:jc w:val="both"/>
+      </w:pPr>
     </w:p>
     <w:tbl>
       <w:tblPr>
@@ -1494,8 +1515,32 @@
                 <w:szCs w:val="23"/>
                 <w:lang w:eastAsia="es-CL"/>
               </w:rPr>
-              <w:t xml:space="preserve">Cantidad de </w:t>
-            </w:r>
+              <w:t>Cantidad de solicitudes (requests)</w:t>
+            </w:r>
+          </w:p>
+        </w:tc>
+        <w:tc>
+          <w:tcPr>
+            <w:tcW w:w="5418" w:type="dxa"/>
+            <w:tcBorders>
+              <w:top w:val="single" w:sz="6" w:space="0" w:color="000001"/>
+              <w:left w:val="single" w:sz="6" w:space="0" w:color="000001"/>
+              <w:bottom w:val="single" w:sz="6" w:space="0" w:color="000001"/>
+              <w:right w:val="single" w:sz="6" w:space="0" w:color="000001"/>
+            </w:tcBorders>
+            <w:shd w:val="clear" w:color="auto" w:fill="auto"/>
+            <w:tcMar>
+              <w:top w:w="15" w:type="dxa"/>
+              <w:left w:w="15" w:type="dxa"/>
+              <w:bottom w:w="15" w:type="dxa"/>
+              <w:right w:w="15" w:type="dxa"/>
+            </w:tcMar>
+          </w:tcPr>
+          <w:p>
+            <w:pPr>
+              <w:spacing w:after="0"/>
+              <w:jc w:val="both"/>
+            </w:pPr>
             <w:r>
               <w:rPr>
                 <w:rFonts w:ascii="Arial" w:eastAsia="Times New Roman" w:hAnsi="Arial" w:cs="Arial"/>
@@ -1504,54 +1549,7 @@
                 <w:szCs w:val="23"/>
                 <w:lang w:eastAsia="es-CL"/>
               </w:rPr>
-              <w:lastRenderedPageBreak/>
-              <w:t>solicitudes (requests)</w:t>
-            </w:r>
-          </w:p>
-        </w:tc>
-        <w:tc>
-          <w:tcPr>
-            <w:tcW w:w="5418" w:type="dxa"/>
-            <w:tcBorders>
-              <w:top w:val="single" w:sz="6" w:space="0" w:color="000001"/>
-              <w:left w:val="single" w:sz="6" w:space="0" w:color="000001"/>
-              <w:bottom w:val="single" w:sz="6" w:space="0" w:color="000001"/>
-              <w:right w:val="single" w:sz="6" w:space="0" w:color="000001"/>
-            </w:tcBorders>
-            <w:shd w:val="clear" w:color="auto" w:fill="auto"/>
-            <w:tcMar>
-              <w:top w:w="15" w:type="dxa"/>
-              <w:left w:w="15" w:type="dxa"/>
-              <w:bottom w:w="15" w:type="dxa"/>
-              <w:right w:w="15" w:type="dxa"/>
-            </w:tcMar>
-          </w:tcPr>
-          <w:p>
-            <w:pPr>
-              <w:spacing w:after="0"/>
-              <w:jc w:val="both"/>
-            </w:pPr>
-            <w:r>
-              <w:rPr>
-                <w:rFonts w:ascii="Arial" w:eastAsia="Times New Roman" w:hAnsi="Arial" w:cs="Arial"/>
-                <w:color w:val="000000"/>
-                <w:sz w:val="23"/>
-                <w:szCs w:val="23"/>
-                <w:lang w:eastAsia="es-CL"/>
-              </w:rPr>
-              <w:lastRenderedPageBreak/>
-              <w:t xml:space="preserve">El sistema debe soportar al menos la revisión de </w:t>
-            </w:r>
-            <w:r>
-              <w:rPr>
-                <w:rFonts w:ascii="Arial" w:eastAsia="Times New Roman" w:hAnsi="Arial" w:cs="Arial"/>
-                <w:color w:val="000000"/>
-                <w:sz w:val="23"/>
-                <w:szCs w:val="23"/>
-                <w:lang w:eastAsia="es-CL"/>
-              </w:rPr>
-              <w:lastRenderedPageBreak/>
-              <w:t>10560 noticias al día por parte de los editores</w:t>
+              <w:t>El sistema debe soportar al menos la revisión de 10560 noticias al día por parte de los editores</w:t>
             </w:r>
           </w:p>
         </w:tc>
@@ -2443,10 +2441,8 @@
     </w:p>
     <w:p>
       <w:pPr>
-        <w:spacing w:after="0" w:line="100" w:lineRule="atLeast"/>
-        <w:jc w:val="both"/>
-      </w:pPr>
-      <w:r>
+        <w:suppressAutoHyphens w:val="0"/>
+        <w:spacing w:after="0" w:line="240" w:lineRule="auto"/>
         <w:rPr>
           <w:rFonts w:ascii="Arial" w:eastAsia="Times New Roman" w:hAnsi="Arial" w:cs="Arial"/>
           <w:b/>
@@ -2456,6 +2452,36 @@
           <w:szCs w:val="23"/>
           <w:lang w:eastAsia="es-CL"/>
         </w:rPr>
+      </w:pPr>
+      <w:r>
+        <w:rPr>
+          <w:rFonts w:ascii="Arial" w:eastAsia="Times New Roman" w:hAnsi="Arial" w:cs="Arial"/>
+          <w:b/>
+          <w:bCs/>
+          <w:color w:val="000000"/>
+          <w:sz w:val="23"/>
+          <w:szCs w:val="23"/>
+          <w:lang w:eastAsia="es-CL"/>
+        </w:rPr>
+        <w:br w:type="page"/>
+      </w:r>
+    </w:p>
+    <w:p>
+      <w:pPr>
+        <w:spacing w:after="0" w:line="100" w:lineRule="atLeast"/>
+        <w:jc w:val="both"/>
+      </w:pPr>
+      <w:r>
+        <w:rPr>
+          <w:rFonts w:ascii="Arial" w:eastAsia="Times New Roman" w:hAnsi="Arial" w:cs="Arial"/>
+          <w:b/>
+          <w:bCs/>
+          <w:color w:val="000000"/>
+          <w:sz w:val="23"/>
+          <w:szCs w:val="23"/>
+          <w:lang w:eastAsia="es-CL"/>
+        </w:rPr>
+        <w:lastRenderedPageBreak/>
         <w:t>DIAGRAMA DE COMPONENTES</w:t>
       </w:r>
     </w:p>
@@ -2470,6 +2496,53 @@
         <w:spacing w:after="0" w:line="100" w:lineRule="atLeast"/>
         <w:jc w:val="both"/>
       </w:pPr>
+      <w:r>
+        <w:rPr>
+          <w:noProof/>
+          <w:lang w:val="en-US"/>
+        </w:rPr>
+        <w:drawing>
+          <wp:inline distT="0" distB="0" distL="0" distR="0" wp14:anchorId="31E35E27" wp14:editId="5D492346">
+            <wp:extent cx="5612130" cy="3464560"/>
+            <wp:effectExtent l="0" t="0" r="0" b="0"/>
+            <wp:docPr id="6" name="Picture 6"/>
+            <wp:cNvGraphicFramePr>
+              <a:graphicFrameLocks xmlns:a="http://schemas.openxmlformats.org/drawingml/2006/main" noChangeAspect="1"/>
+            </wp:cNvGraphicFramePr>
+            <a:graphic xmlns:a="http://schemas.openxmlformats.org/drawingml/2006/main">
+              <a:graphicData uri="http://schemas.openxmlformats.org/drawingml/2006/picture">
+                <pic:pic xmlns:pic="http://schemas.openxmlformats.org/drawingml/2006/picture">
+                  <pic:nvPicPr>
+                    <pic:cNvPr id="0" name="diagrama_sistema_lejos.png"/>
+                    <pic:cNvPicPr/>
+                  </pic:nvPicPr>
+                  <pic:blipFill>
+                    <a:blip r:embed="rId8">
+                      <a:extLst>
+                        <a:ext uri="{28A0092B-C50C-407E-A947-70E740481C1C}">
+                          <a14:useLocalDpi xmlns:a14="http://schemas.microsoft.com/office/drawing/2010/main" val="0"/>
+                        </a:ext>
+                      </a:extLst>
+                    </a:blip>
+                    <a:stretch>
+                      <a:fillRect/>
+                    </a:stretch>
+                  </pic:blipFill>
+                  <pic:spPr>
+                    <a:xfrm>
+                      <a:off x="0" y="0"/>
+                      <a:ext cx="5612130" cy="3464560"/>
+                    </a:xfrm>
+                    <a:prstGeom prst="rect">
+                      <a:avLst/>
+                    </a:prstGeom>
+                  </pic:spPr>
+                </pic:pic>
+              </a:graphicData>
+            </a:graphic>
+          </wp:inline>
+        </w:drawing>
+      </w:r>
     </w:p>
     <w:p>
       <w:pPr>
@@ -2550,7 +2623,6 @@
           <w:szCs w:val="23"/>
           <w:lang w:eastAsia="es-CL"/>
         </w:rPr>
-        <w:lastRenderedPageBreak/>
         <w:t>- Controlador de sesión: Componente encargado de mantener un estado de persistencia durante la sesión de un usuario.</w:t>
       </w:r>
     </w:p>
@@ -2696,6 +2768,7 @@
           <w:szCs w:val="23"/>
           <w:lang w:eastAsia="es-CL"/>
         </w:rPr>
+        <w:lastRenderedPageBreak/>
         <w:t>- CRUD Noticieros: Componente encargado de implementar las acciones de crear, leer, actualizar y borrar noticias.</w:t>
       </w:r>
     </w:p>
@@ -2793,19 +2866,7 @@
           <w:szCs w:val="23"/>
           <w:lang w:eastAsia="es-CL"/>
         </w:rPr>
-        <w:t>utiliza</w:t>
-      </w:r>
-      <w:bookmarkStart w:id="0" w:name="_GoBack"/>
-      <w:bookmarkEnd w:id="0"/>
-      <w:r>
-        <w:rPr>
-          <w:rFonts w:ascii="Arial" w:eastAsia="Times New Roman" w:hAnsi="Arial" w:cs="Arial"/>
-          <w:color w:val="000000"/>
-          <w:sz w:val="23"/>
-          <w:szCs w:val="23"/>
-          <w:lang w:eastAsia="es-CL"/>
-        </w:rPr>
-        <w:t xml:space="preserve"> el Crawler para recoger los feeds desde fuentes externas y entregarselas al procesador de información. </w:t>
+        <w:t xml:space="preserve">utiliza el Crawler para recoger los feeds desde fuentes externas y entregarselas al procesador de información. </w:t>
       </w:r>
     </w:p>
     <w:p>
@@ -3086,8 +3147,7 @@
     <w:p>
       <w:pPr>
         <w:spacing w:after="0" w:line="100" w:lineRule="atLeast"/>
-      </w:pPr>
-      <w:r>
+        <w:jc w:val="both"/>
         <w:rPr>
           <w:rFonts w:ascii="Times New Roman" w:eastAsia="Times New Roman" w:hAnsi="Times New Roman" w:cs="Times New Roman"/>
           <w:color w:val="000000"/>
@@ -3095,8 +3155,7 @@
           <w:szCs w:val="27"/>
           <w:lang w:eastAsia="es-CL"/>
         </w:rPr>
-        <w:br/>
-      </w:r>
+      </w:pPr>
       <w:r>
         <w:rPr>
           <w:rFonts w:ascii="Times New Roman" w:eastAsia="Times New Roman" w:hAnsi="Times New Roman" w:cs="Times New Roman"/>
@@ -3116,7 +3175,37 @@
           <w:lang w:eastAsia="es-CL"/>
         </w:rPr>
         <w:tab/>
-        <w:t>No se implementa un Pub/Sub exactamente, ya que no se produce una notificación sino que se va a buscar los feeds a las Fuentes Externas cada cierto rato.</w:t>
+        <w:t xml:space="preserve">No se implementa un Pub/Sub exactamente, ya que no se produce una notificación sino que se va a buscar los feeds a las Fuentes Externas cada cierto </w:t>
+      </w:r>
+      <w:r>
+        <w:rPr>
+          <w:rFonts w:ascii="Arial" w:eastAsia="Times New Roman" w:hAnsi="Arial" w:cs="Arial"/>
+          <w:color w:val="000000"/>
+          <w:sz w:val="23"/>
+          <w:szCs w:val="23"/>
+          <w:lang w:eastAsia="es-CL"/>
+        </w:rPr>
+        <w:t>intervalos de tiempo</w:t>
+      </w:r>
+      <w:r>
+        <w:rPr>
+          <w:rFonts w:ascii="Arial" w:eastAsia="Times New Roman" w:hAnsi="Arial" w:cs="Arial"/>
+          <w:color w:val="000000"/>
+          <w:sz w:val="23"/>
+          <w:szCs w:val="23"/>
+          <w:lang w:eastAsia="es-CL"/>
+        </w:rPr>
+        <w:t>.</w:t>
+      </w:r>
+      <w:r>
+        <w:rPr>
+          <w:rFonts w:ascii="Arial" w:eastAsia="Times New Roman" w:hAnsi="Arial" w:cs="Arial"/>
+          <w:color w:val="000000"/>
+          <w:sz w:val="23"/>
+          <w:szCs w:val="23"/>
+          <w:lang w:eastAsia="es-CL"/>
+        </w:rPr>
+        <w:tab/>
       </w:r>
       <w:r>
         <w:rPr>
@@ -3128,7 +3217,38 @@
         </w:rPr>
         <w:br/>
       </w:r>
-      <w:r>
+    </w:p>
+    <w:p>
+      <w:pPr>
+        <w:suppressAutoHyphens w:val="0"/>
+        <w:spacing w:after="0" w:line="240" w:lineRule="auto"/>
+        <w:rPr>
+          <w:rFonts w:ascii="Arial" w:eastAsia="Times New Roman" w:hAnsi="Arial" w:cs="Arial"/>
+          <w:b/>
+          <w:bCs/>
+          <w:color w:val="000000"/>
+          <w:sz w:val="23"/>
+          <w:szCs w:val="23"/>
+          <w:lang w:eastAsia="es-CL"/>
+        </w:rPr>
+      </w:pPr>
+      <w:r>
+        <w:rPr>
+          <w:rFonts w:ascii="Arial" w:eastAsia="Times New Roman" w:hAnsi="Arial" w:cs="Arial"/>
+          <w:b/>
+          <w:bCs/>
+          <w:color w:val="000000"/>
+          <w:sz w:val="23"/>
+          <w:szCs w:val="23"/>
+          <w:lang w:eastAsia="es-CL"/>
+        </w:rPr>
+        <w:br w:type="page"/>
+      </w:r>
+    </w:p>
+    <w:p>
+      <w:pPr>
+        <w:spacing w:after="0" w:line="100" w:lineRule="atLeast"/>
+        <w:jc w:val="both"/>
         <w:rPr>
           <w:rFonts w:ascii="Times New Roman" w:eastAsia="Times New Roman" w:hAnsi="Times New Roman" w:cs="Times New Roman"/>
           <w:color w:val="000000"/>
@@ -3136,13 +3256,6 @@
           <w:szCs w:val="27"/>
           <w:lang w:eastAsia="es-CL"/>
         </w:rPr>
-        <w:br/>
-      </w:r>
-    </w:p>
-    <w:p>
-      <w:pPr>
-        <w:spacing w:after="0" w:line="100" w:lineRule="atLeast"/>
-        <w:jc w:val="both"/>
       </w:pPr>
       <w:r>
         <w:rPr>
@@ -3154,6 +3267,293 @@
           <w:szCs w:val="23"/>
           <w:lang w:eastAsia="es-CL"/>
         </w:rPr>
+        <w:lastRenderedPageBreak/>
+        <w:t>DIAGRAMA DE CLASES</w:t>
+      </w:r>
+    </w:p>
+    <w:p>
+      <w:pPr>
+        <w:spacing w:after="0" w:line="100" w:lineRule="atLeast"/>
+        <w:jc w:val="both"/>
+        <w:rPr>
+          <w:rFonts w:ascii="Times New Roman" w:eastAsia="Times New Roman" w:hAnsi="Times New Roman" w:cs="Times New Roman"/>
+          <w:color w:val="000000"/>
+          <w:sz w:val="27"/>
+          <w:szCs w:val="27"/>
+          <w:lang w:eastAsia="es-CL"/>
+        </w:rPr>
+      </w:pPr>
+    </w:p>
+    <w:p>
+      <w:pPr>
+        <w:spacing w:after="0" w:line="100" w:lineRule="atLeast"/>
+        <w:jc w:val="both"/>
+      </w:pPr>
+      <w:r>
+        <w:rPr>
+          <w:rFonts w:ascii="Times New Roman" w:eastAsia="Times New Roman" w:hAnsi="Times New Roman" w:cs="Times New Roman"/>
+          <w:noProof/>
+          <w:color w:val="000000"/>
+          <w:sz w:val="27"/>
+          <w:szCs w:val="27"/>
+          <w:lang w:val="en-US"/>
+        </w:rPr>
+        <w:drawing>
+          <wp:inline distT="0" distB="0" distL="0" distR="0" wp14:anchorId="143811F9" wp14:editId="5DCA4233">
+            <wp:extent cx="5612130" cy="4237990"/>
+            <wp:effectExtent l="0" t="0" r="0" b="0"/>
+            <wp:docPr id="5" name="Picture 5"/>
+            <wp:cNvGraphicFramePr>
+              <a:graphicFrameLocks xmlns:a="http://schemas.openxmlformats.org/drawingml/2006/main" noChangeAspect="1"/>
+            </wp:cNvGraphicFramePr>
+            <a:graphic xmlns:a="http://schemas.openxmlformats.org/drawingml/2006/main">
+              <a:graphicData uri="http://schemas.openxmlformats.org/drawingml/2006/picture">
+                <pic:pic xmlns:pic="http://schemas.openxmlformats.org/drawingml/2006/picture">
+                  <pic:nvPicPr>
+                    <pic:cNvPr id="0" name="clases.png"/>
+                    <pic:cNvPicPr/>
+                  </pic:nvPicPr>
+                  <pic:blipFill>
+                    <a:blip r:embed="rId9">
+                      <a:extLst>
+                        <a:ext uri="{28A0092B-C50C-407E-A947-70E740481C1C}">
+                          <a14:useLocalDpi xmlns:a14="http://schemas.microsoft.com/office/drawing/2010/main" val="0"/>
+                        </a:ext>
+                      </a:extLst>
+                    </a:blip>
+                    <a:stretch>
+                      <a:fillRect/>
+                    </a:stretch>
+                  </pic:blipFill>
+                  <pic:spPr>
+                    <a:xfrm>
+                      <a:off x="0" y="0"/>
+                      <a:ext cx="5612130" cy="4237990"/>
+                    </a:xfrm>
+                    <a:prstGeom prst="rect">
+                      <a:avLst/>
+                    </a:prstGeom>
+                  </pic:spPr>
+                </pic:pic>
+              </a:graphicData>
+            </a:graphic>
+          </wp:inline>
+        </w:drawing>
+      </w:r>
+    </w:p>
+    <w:p>
+      <w:pPr>
+        <w:spacing w:after="0" w:line="100" w:lineRule="atLeast"/>
+        <w:jc w:val="both"/>
+      </w:pPr>
+    </w:p>
+    <w:p>
+      <w:pPr>
+        <w:spacing w:after="0" w:line="100" w:lineRule="atLeast"/>
+        <w:ind w:firstLine="708"/>
+        <w:jc w:val="both"/>
+        <w:rPr>
+          <w:rFonts w:ascii="Arial" w:eastAsia="Times New Roman" w:hAnsi="Arial" w:cs="Arial"/>
+          <w:color w:val="000000"/>
+          <w:sz w:val="23"/>
+          <w:szCs w:val="23"/>
+          <w:lang w:eastAsia="es-CL"/>
+        </w:rPr>
+      </w:pPr>
+      <w:r>
+        <w:rPr>
+          <w:rFonts w:ascii="Arial" w:eastAsia="Times New Roman" w:hAnsi="Arial" w:cs="Arial"/>
+          <w:color w:val="000000"/>
+          <w:sz w:val="23"/>
+          <w:szCs w:val="23"/>
+          <w:lang w:eastAsia="es-CL"/>
+        </w:rPr>
+        <w:t>En el diagrama anterior se puede ver la relación de las clases en el sistema.</w:t>
+      </w:r>
+      <w:r>
+        <w:rPr>
+          <w:rFonts w:ascii="Arial" w:eastAsia="Times New Roman" w:hAnsi="Arial" w:cs="Arial"/>
+          <w:color w:val="000000"/>
+          <w:sz w:val="23"/>
+          <w:szCs w:val="23"/>
+          <w:lang w:eastAsia="es-CL"/>
+        </w:rPr>
+        <w:t xml:space="preserve"> Si bien uno solo accede a vistas relacionadas a usuarios, agencias de noticias (news_agencies) y artículos, por debajo hay más información que está siendo almacenada. </w:t>
+      </w:r>
+    </w:p>
+    <w:p>
+      <w:pPr>
+        <w:spacing w:after="0" w:line="100" w:lineRule="atLeast"/>
+        <w:ind w:firstLine="708"/>
+        <w:jc w:val="both"/>
+        <w:rPr>
+          <w:rFonts w:ascii="Arial" w:eastAsia="Times New Roman" w:hAnsi="Arial" w:cs="Arial"/>
+          <w:color w:val="000000"/>
+          <w:sz w:val="23"/>
+          <w:szCs w:val="23"/>
+          <w:lang w:eastAsia="es-CL"/>
+        </w:rPr>
+      </w:pPr>
+    </w:p>
+    <w:p>
+      <w:pPr>
+        <w:spacing w:after="0" w:line="100" w:lineRule="atLeast"/>
+        <w:ind w:firstLine="708"/>
+        <w:jc w:val="both"/>
+        <w:rPr>
+          <w:rFonts w:ascii="Arial" w:eastAsia="Times New Roman" w:hAnsi="Arial" w:cs="Arial"/>
+          <w:color w:val="000000"/>
+          <w:sz w:val="23"/>
+          <w:szCs w:val="23"/>
+          <w:lang w:eastAsia="es-CL"/>
+        </w:rPr>
+      </w:pPr>
+      <w:r>
+        <w:rPr>
+          <w:rFonts w:ascii="Arial" w:eastAsia="Times New Roman" w:hAnsi="Arial" w:cs="Arial"/>
+          <w:color w:val="000000"/>
+          <w:sz w:val="23"/>
+          <w:szCs w:val="23"/>
+          <w:lang w:eastAsia="es-CL"/>
+        </w:rPr>
+        <w:t xml:space="preserve">Dentro del diagrama anterior es importante destacar la importancia de algunos modelos que no están respaldados en base de datos como lo son Ability, Glutton, Raw_Data y FeedProcessor. En el diagrama se puede ver que no tienen atributos, pero proveen la lógica de negocio para dar los permisos necesarios al usuario, revisar los noticieros, almacenar la información de las fuentes externas y procesarlas respectivamente. </w:t>
+      </w:r>
+    </w:p>
+    <w:p>
+      <w:pPr>
+        <w:spacing w:after="0" w:line="100" w:lineRule="atLeast"/>
+        <w:ind w:firstLine="708"/>
+        <w:jc w:val="both"/>
+        <w:rPr>
+          <w:rFonts w:ascii="Arial" w:eastAsia="Times New Roman" w:hAnsi="Arial" w:cs="Arial"/>
+          <w:color w:val="000000"/>
+          <w:sz w:val="23"/>
+          <w:szCs w:val="23"/>
+          <w:lang w:eastAsia="es-CL"/>
+        </w:rPr>
+      </w:pPr>
+    </w:p>
+    <w:p>
+      <w:pPr>
+        <w:spacing w:after="0" w:line="100" w:lineRule="atLeast"/>
+        <w:ind w:firstLine="708"/>
+        <w:jc w:val="both"/>
+      </w:pPr>
+      <w:r>
+        <w:rPr>
+          <w:rFonts w:ascii="Arial" w:eastAsia="Times New Roman" w:hAnsi="Arial" w:cs="Arial"/>
+          <w:color w:val="000000"/>
+          <w:sz w:val="23"/>
+          <w:szCs w:val="23"/>
+          <w:lang w:eastAsia="es-CL"/>
+        </w:rPr>
+        <w:t xml:space="preserve">Vale mencionar también la importancia de Rollout. Este es un registro aparte del sistema, </w:t>
+      </w:r>
+      <w:r>
+        <w:rPr>
+          <w:rFonts w:ascii="Arial" w:eastAsia="Times New Roman" w:hAnsi="Arial" w:cs="Arial"/>
+          <w:color w:val="000000"/>
+          <w:sz w:val="23"/>
+          <w:szCs w:val="23"/>
+          <w:lang w:eastAsia="es-CL"/>
+        </w:rPr>
+        <w:t xml:space="preserve">este componente registra los errores de las acciones requeridas por los clientes. Es responsable de decidir cuales </w:t>
+      </w:r>
+      <w:r>
+        <w:rPr>
+          <w:rFonts w:ascii="Arial" w:eastAsia="Times New Roman" w:hAnsi="Arial" w:cs="Arial"/>
+          <w:i/>
+          <w:color w:val="000000"/>
+          <w:sz w:val="23"/>
+          <w:szCs w:val="23"/>
+          <w:lang w:eastAsia="es-CL"/>
+        </w:rPr>
+        <w:t>“features”</w:t>
+      </w:r>
+      <w:r>
+        <w:rPr>
+          <w:rFonts w:ascii="Arial" w:eastAsia="Times New Roman" w:hAnsi="Arial" w:cs="Arial"/>
+          <w:color w:val="000000"/>
+          <w:sz w:val="23"/>
+          <w:szCs w:val="23"/>
+          <w:lang w:eastAsia="es-CL"/>
+        </w:rPr>
+        <w:t xml:space="preserve"> </w:t>
+      </w:r>
+      <w:r>
+        <w:rPr>
+          <w:rFonts w:ascii="Arial" w:eastAsia="Times New Roman" w:hAnsi="Arial" w:cs="Arial"/>
+          <w:color w:val="000000"/>
+          <w:sz w:val="23"/>
+          <w:szCs w:val="23"/>
+          <w:lang w:eastAsia="es-CL"/>
+        </w:rPr>
+        <w:t xml:space="preserve">no están disponibles temporalmente. </w:t>
+      </w:r>
+      <w:r>
+        <w:rPr>
+          <w:rFonts w:ascii="Arial" w:eastAsia="Times New Roman" w:hAnsi="Arial" w:cs="Arial"/>
+          <w:color w:val="000000"/>
+          <w:sz w:val="23"/>
+          <w:szCs w:val="23"/>
+          <w:lang w:eastAsia="es-CL"/>
+        </w:rPr>
+        <w:tab/>
+      </w:r>
+      <w:r>
+        <w:rPr>
+          <w:rFonts w:ascii="Times New Roman" w:eastAsia="Times New Roman" w:hAnsi="Times New Roman" w:cs="Times New Roman"/>
+          <w:color w:val="000000"/>
+          <w:sz w:val="27"/>
+          <w:szCs w:val="27"/>
+          <w:lang w:eastAsia="es-CL"/>
+        </w:rPr>
+        <w:br/>
+      </w:r>
+    </w:p>
+    <w:p>
+      <w:pPr>
+        <w:suppressAutoHyphens w:val="0"/>
+        <w:spacing w:after="0" w:line="240" w:lineRule="auto"/>
+        <w:rPr>
+          <w:rFonts w:ascii="Arial" w:eastAsia="Times New Roman" w:hAnsi="Arial" w:cs="Arial"/>
+          <w:b/>
+          <w:bCs/>
+          <w:color w:val="000000"/>
+          <w:sz w:val="23"/>
+          <w:szCs w:val="23"/>
+          <w:lang w:eastAsia="es-CL"/>
+        </w:rPr>
+      </w:pPr>
+      <w:r>
+        <w:rPr>
+          <w:rFonts w:ascii="Arial" w:eastAsia="Times New Roman" w:hAnsi="Arial" w:cs="Arial"/>
+          <w:b/>
+          <w:bCs/>
+          <w:color w:val="000000"/>
+          <w:sz w:val="23"/>
+          <w:szCs w:val="23"/>
+          <w:lang w:eastAsia="es-CL"/>
+        </w:rPr>
+        <w:br w:type="page"/>
+      </w:r>
+    </w:p>
+    <w:p>
+      <w:pPr>
+        <w:spacing w:after="0" w:line="100" w:lineRule="atLeast"/>
+        <w:jc w:val="both"/>
+      </w:pPr>
+      <w:r>
+        <w:rPr>
+          <w:rFonts w:ascii="Arial" w:eastAsia="Times New Roman" w:hAnsi="Arial" w:cs="Arial"/>
+          <w:b/>
+          <w:bCs/>
+          <w:color w:val="000000"/>
+          <w:sz w:val="23"/>
+          <w:szCs w:val="23"/>
+          <w:lang w:eastAsia="es-CL"/>
+        </w:rPr>
+        <w:lastRenderedPageBreak/>
         <w:t>DIAGRAMA DE DEPLOYMENT</w:t>
       </w:r>
     </w:p>
@@ -3189,6 +3589,14 @@
         <w:spacing w:after="0" w:line="100" w:lineRule="atLeast"/>
         <w:ind w:firstLine="720"/>
         <w:jc w:val="both"/>
+        <w:rPr>
+          <w:rStyle w:val="InternetLink"/>
+          <w:rFonts w:ascii="Arial" w:eastAsia="Times New Roman" w:hAnsi="Arial" w:cs="Arial"/>
+          <w:color w:val="1155CC"/>
+          <w:sz w:val="23"/>
+          <w:szCs w:val="23"/>
+          <w:lang w:eastAsia="es-CL"/>
+        </w:rPr>
       </w:pPr>
       <w:r>
         <w:rPr>
@@ -3200,7 +3608,7 @@
         </w:rPr>
         <w:t>En particular, la aplicación estará suscrita a Reuters, Newsknowledge y el New York Times. Adicionalmente podrían ser agregadas otras fuentes que pueden ser encontradas en la url:</w:t>
       </w:r>
-      <w:hyperlink r:id="rId8">
+      <w:hyperlink r:id="rId10">
         <w:r>
           <w:rPr>
             <w:rStyle w:val="InternetLink"/>
@@ -3230,6 +3638,13 @@
         <w:spacing w:after="0" w:line="100" w:lineRule="atLeast"/>
         <w:ind w:firstLine="720"/>
         <w:jc w:val="both"/>
+      </w:pPr>
+    </w:p>
+    <w:p>
+      <w:pPr>
+        <w:spacing w:after="0" w:line="100" w:lineRule="atLeast"/>
+        <w:ind w:firstLine="720"/>
+        <w:jc w:val="both"/>
         <w:rPr>
           <w:rFonts w:ascii="Times New Roman" w:eastAsia="Times New Roman" w:hAnsi="Times New Roman" w:cs="Times New Roman"/>
           <w:noProof/>
@@ -3248,7 +3663,6 @@
           <w:szCs w:val="27"/>
           <w:lang w:val="en-US"/>
         </w:rPr>
-        <w:lastRenderedPageBreak/>
         <w:drawing>
           <wp:inline distT="0" distB="0" distL="0" distR="0" wp14:anchorId="6E29F768" wp14:editId="71661A51">
             <wp:extent cx="5612130" cy="5012690"/>
@@ -3265,7 +3679,7 @@
                     <pic:cNvPicPr/>
                   </pic:nvPicPr>
                   <pic:blipFill>
-                    <a:blip r:embed="rId9">
+                    <a:blip r:embed="rId11">
                       <a:extLst>
                         <a:ext uri="{28A0092B-C50C-407E-A947-70E740481C1C}">
                           <a14:useLocalDpi xmlns:a14="http://schemas.microsoft.com/office/drawing/2010/main" val="0"/>
@@ -3473,18 +3887,7 @@
           <w:szCs w:val="23"/>
           <w:lang w:eastAsia="es-CL"/>
         </w:rPr>
-        <w:t xml:space="preserve">- Glutton: está constituido por tres librerías. La primera, Curb, para facilitar las conexiones con servidores, Nokogiri para parsear eficientemente los xml recibidos y Feedzirra para terminar de manejar correctamente los elementos. Con esto el </w:t>
-      </w:r>
-      <w:r>
-        <w:rPr>
-          <w:rFonts w:ascii="Arial" w:eastAsia="Times New Roman" w:hAnsi="Arial" w:cs="Arial"/>
-          <w:color w:val="000000"/>
-          <w:sz w:val="23"/>
-          <w:szCs w:val="23"/>
-          <w:lang w:eastAsia="es-CL"/>
-        </w:rPr>
-        <w:lastRenderedPageBreak/>
-        <w:t>elemento es suficientemente flexible como para alojar los cúmulos de feed en alguna carpeta temporal para su posterior procesamiento.</w:t>
+        <w:t>- Glutton: está constituido por tres librerías. La primera, Curb, para facilitar las conexiones con servidores, Nokogiri para parsear eficientemente los xml recibidos y Feedzirra para terminar de manejar correctamente los elementos. Con esto el elemento es suficientemente flexible como para alojar los cúmulos de feed en alguna carpeta temporal para su posterior procesamiento.</w:t>
       </w:r>
     </w:p>
     <w:p>
@@ -3554,7 +3957,7 @@
                     <pic:cNvPicPr/>
                   </pic:nvPicPr>
                   <pic:blipFill>
-                    <a:blip r:embed="rId10">
+                    <a:blip r:embed="rId12">
                       <a:extLst>
                         <a:ext uri="{28A0092B-C50C-407E-A947-70E740481C1C}">
                           <a14:useLocalDpi xmlns:a14="http://schemas.microsoft.com/office/drawing/2010/main" val="0"/>
@@ -3613,9 +4016,8 @@
     </w:p>
     <w:p>
       <w:pPr>
-        <w:spacing w:after="0" w:line="100" w:lineRule="atLeast"/>
-      </w:pPr>
-      <w:r>
+        <w:suppressAutoHyphens w:val="0"/>
+        <w:spacing w:after="0" w:line="240" w:lineRule="auto"/>
         <w:rPr>
           <w:rFonts w:ascii="Arial" w:eastAsia="Times New Roman" w:hAnsi="Arial" w:cs="Arial"/>
           <w:b/>
@@ -3624,8 +4026,48 @@
           <w:szCs w:val="23"/>
           <w:lang w:eastAsia="es-CL"/>
         </w:rPr>
+      </w:pPr>
+      <w:r>
+        <w:rPr>
+          <w:rFonts w:ascii="Arial" w:eastAsia="Times New Roman" w:hAnsi="Arial" w:cs="Arial"/>
+          <w:b/>
+          <w:color w:val="000000"/>
+          <w:sz w:val="23"/>
+          <w:szCs w:val="23"/>
+          <w:lang w:eastAsia="es-CL"/>
+        </w:rPr>
+        <w:br w:type="page"/>
+      </w:r>
+    </w:p>
+    <w:p>
+      <w:pPr>
+        <w:spacing w:after="0" w:line="100" w:lineRule="atLeast"/>
+        <w:rPr>
+          <w:rFonts w:ascii="Arial" w:eastAsia="Times New Roman" w:hAnsi="Arial" w:cs="Arial"/>
+          <w:b/>
+          <w:color w:val="000000"/>
+          <w:sz w:val="23"/>
+          <w:szCs w:val="23"/>
+          <w:lang w:eastAsia="es-CL"/>
+        </w:rPr>
+      </w:pPr>
+      <w:r>
+        <w:rPr>
+          <w:rFonts w:ascii="Arial" w:eastAsia="Times New Roman" w:hAnsi="Arial" w:cs="Arial"/>
+          <w:b/>
+          <w:color w:val="000000"/>
+          <w:sz w:val="23"/>
+          <w:szCs w:val="23"/>
+          <w:lang w:eastAsia="es-CL"/>
+        </w:rPr>
+        <w:lastRenderedPageBreak/>
         <w:t>Análisis de Riesgos</w:t>
       </w:r>
+    </w:p>
+    <w:p>
+      <w:pPr>
+        <w:spacing w:after="0" w:line="100" w:lineRule="atLeast"/>
+      </w:pPr>
     </w:p>
     <w:tbl>
       <w:tblPr>
@@ -4429,8 +4871,31 @@
                 <w:sz w:val="18"/>
                 <w:szCs w:val="18"/>
               </w:rPr>
-              <w:t xml:space="preserve">Cambio de interfaces de Fuentes </w:t>
-            </w:r>
+              <w:t>Cambio de interfaces de Fuentes Externas.</w:t>
+            </w:r>
+          </w:p>
+        </w:tc>
+        <w:tc>
+          <w:tcPr>
+            <w:tcW w:w="1531" w:type="dxa"/>
+            <w:tcBorders>
+              <w:left w:val="single" w:sz="6" w:space="0" w:color="000001"/>
+              <w:bottom w:val="single" w:sz="6" w:space="0" w:color="000001"/>
+              <w:right w:val="single" w:sz="6" w:space="0" w:color="000001"/>
+            </w:tcBorders>
+            <w:shd w:val="clear" w:color="auto" w:fill="auto"/>
+            <w:tcMar>
+              <w:top w:w="15" w:type="dxa"/>
+              <w:left w:w="15" w:type="dxa"/>
+              <w:bottom w:w="15" w:type="dxa"/>
+              <w:right w:w="15" w:type="dxa"/>
+            </w:tcMar>
+          </w:tcPr>
+          <w:p>
+            <w:pPr>
+              <w:spacing w:after="0" w:line="100" w:lineRule="atLeast"/>
+              <w:ind w:left="100" w:right="100"/>
+            </w:pPr>
             <w:r>
               <w:rPr>
                 <w:rFonts w:ascii="Arial" w:hAnsi="Arial"/>
@@ -4438,14 +4903,13 @@
                 <w:sz w:val="18"/>
                 <w:szCs w:val="18"/>
               </w:rPr>
-              <w:lastRenderedPageBreak/>
-              <w:t>Externas.</w:t>
-            </w:r>
-          </w:p>
-        </w:tc>
-        <w:tc>
-          <w:tcPr>
-            <w:tcW w:w="1531" w:type="dxa"/>
+              <w:t>Confiabilidad</w:t>
+            </w:r>
+          </w:p>
+        </w:tc>
+        <w:tc>
+          <w:tcPr>
+            <w:tcW w:w="1700" w:type="dxa"/>
             <w:tcBorders>
               <w:left w:val="single" w:sz="6" w:space="0" w:color="000001"/>
               <w:bottom w:val="single" w:sz="6" w:space="0" w:color="000001"/>
@@ -4466,19 +4930,19 @@
             </w:pPr>
             <w:r>
               <w:rPr>
-                <w:rFonts w:ascii="Arial" w:hAnsi="Arial"/>
+                <w:rFonts w:ascii="Arial" w:eastAsia="Times New Roman" w:hAnsi="Arial" w:cs="Arial"/>
                 <w:color w:val="000000"/>
                 <w:sz w:val="18"/>
                 <w:szCs w:val="18"/>
-              </w:rPr>
-              <w:lastRenderedPageBreak/>
-              <w:t>Confiabilidad</w:t>
-            </w:r>
-          </w:p>
-        </w:tc>
-        <w:tc>
-          <w:tcPr>
-            <w:tcW w:w="1700" w:type="dxa"/>
+                <w:lang w:eastAsia="es-CL"/>
+              </w:rPr>
+              <w:t xml:space="preserve">Incapacidad de descargar nuevas  noticias </w:t>
+            </w:r>
+          </w:p>
+        </w:tc>
+        <w:tc>
+          <w:tcPr>
+            <w:tcW w:w="1509" w:type="dxa"/>
             <w:tcBorders>
               <w:left w:val="single" w:sz="6" w:space="0" w:color="000001"/>
               <w:bottom w:val="single" w:sz="6" w:space="0" w:color="000001"/>
@@ -4505,8 +4969,31 @@
                 <w:szCs w:val="18"/>
                 <w:lang w:eastAsia="es-CL"/>
               </w:rPr>
-              <w:t>Incapacidad de descargar nuevas  notici</w:t>
-            </w:r>
+              <w:t>Baja</w:t>
+            </w:r>
+          </w:p>
+        </w:tc>
+        <w:tc>
+          <w:tcPr>
+            <w:tcW w:w="1091" w:type="dxa"/>
+            <w:tcBorders>
+              <w:left w:val="single" w:sz="6" w:space="0" w:color="000001"/>
+              <w:bottom w:val="single" w:sz="6" w:space="0" w:color="000001"/>
+              <w:right w:val="single" w:sz="6" w:space="0" w:color="000001"/>
+            </w:tcBorders>
+            <w:shd w:val="clear" w:color="auto" w:fill="auto"/>
+            <w:tcMar>
+              <w:top w:w="15" w:type="dxa"/>
+              <w:left w:w="15" w:type="dxa"/>
+              <w:bottom w:w="15" w:type="dxa"/>
+              <w:right w:w="15" w:type="dxa"/>
+            </w:tcMar>
+          </w:tcPr>
+          <w:p>
+            <w:pPr>
+              <w:spacing w:after="0" w:line="100" w:lineRule="atLeast"/>
+              <w:ind w:left="100" w:right="100"/>
+            </w:pPr>
             <w:r>
               <w:rPr>
                 <w:rFonts w:ascii="Arial" w:eastAsia="Times New Roman" w:hAnsi="Arial" w:cs="Arial"/>
@@ -4515,14 +5002,13 @@
                 <w:szCs w:val="18"/>
                 <w:lang w:eastAsia="es-CL"/>
               </w:rPr>
-              <w:lastRenderedPageBreak/>
-              <w:t xml:space="preserve">as </w:t>
-            </w:r>
-          </w:p>
-        </w:tc>
-        <w:tc>
-          <w:tcPr>
-            <w:tcW w:w="1509" w:type="dxa"/>
+              <w:t>Alta</w:t>
+            </w:r>
+          </w:p>
+        </w:tc>
+        <w:tc>
+          <w:tcPr>
+            <w:tcW w:w="1641" w:type="dxa"/>
             <w:tcBorders>
               <w:left w:val="single" w:sz="6" w:space="0" w:color="000001"/>
               <w:bottom w:val="single" w:sz="6" w:space="0" w:color="000001"/>
@@ -4549,14 +5035,13 @@
                 <w:szCs w:val="18"/>
                 <w:lang w:eastAsia="es-CL"/>
               </w:rPr>
-              <w:lastRenderedPageBreak/>
-              <w:t>Baja</w:t>
-            </w:r>
-          </w:p>
-        </w:tc>
-        <w:tc>
-          <w:tcPr>
-            <w:tcW w:w="1091" w:type="dxa"/>
+              <w:t>Revisar periódicamente las fuentes externas.</w:t>
+            </w:r>
+          </w:p>
+        </w:tc>
+        <w:tc>
+          <w:tcPr>
+            <w:tcW w:w="1734" w:type="dxa"/>
             <w:tcBorders>
               <w:left w:val="single" w:sz="6" w:space="0" w:color="000001"/>
               <w:bottom w:val="single" w:sz="6" w:space="0" w:color="000001"/>
@@ -4577,100 +5062,12 @@
             </w:pPr>
             <w:r>
               <w:rPr>
-                <w:rFonts w:ascii="Arial" w:eastAsia="Times New Roman" w:hAnsi="Arial" w:cs="Arial"/>
+                <w:rFonts w:ascii="Arial" w:hAnsi="Arial"/>
                 <w:color w:val="000000"/>
                 <w:sz w:val="18"/>
                 <w:szCs w:val="18"/>
-                <w:lang w:eastAsia="es-CL"/>
-              </w:rPr>
-              <w:t>Alta</w:t>
-            </w:r>
-          </w:p>
-        </w:tc>
-        <w:tc>
-          <w:tcPr>
-            <w:tcW w:w="1641" w:type="dxa"/>
-            <w:tcBorders>
-              <w:left w:val="single" w:sz="6" w:space="0" w:color="000001"/>
-              <w:bottom w:val="single" w:sz="6" w:space="0" w:color="000001"/>
-              <w:right w:val="single" w:sz="6" w:space="0" w:color="000001"/>
-            </w:tcBorders>
-            <w:shd w:val="clear" w:color="auto" w:fill="auto"/>
-            <w:tcMar>
-              <w:top w:w="15" w:type="dxa"/>
-              <w:left w:w="15" w:type="dxa"/>
-              <w:bottom w:w="15" w:type="dxa"/>
-              <w:right w:w="15" w:type="dxa"/>
-            </w:tcMar>
-          </w:tcPr>
-          <w:p>
-            <w:pPr>
-              <w:spacing w:after="0" w:line="100" w:lineRule="atLeast"/>
-              <w:ind w:left="100" w:right="100"/>
-            </w:pPr>
-            <w:r>
-              <w:rPr>
-                <w:rFonts w:ascii="Arial" w:eastAsia="Times New Roman" w:hAnsi="Arial" w:cs="Arial"/>
-                <w:color w:val="000000"/>
-                <w:sz w:val="18"/>
-                <w:szCs w:val="18"/>
-                <w:lang w:eastAsia="es-CL"/>
-              </w:rPr>
-              <w:t xml:space="preserve">Revisar periódicamente las fuentes </w:t>
-            </w:r>
-            <w:r>
-              <w:rPr>
-                <w:rFonts w:ascii="Arial" w:eastAsia="Times New Roman" w:hAnsi="Arial" w:cs="Arial"/>
-                <w:color w:val="000000"/>
-                <w:sz w:val="18"/>
-                <w:szCs w:val="18"/>
-                <w:lang w:eastAsia="es-CL"/>
-              </w:rPr>
-              <w:lastRenderedPageBreak/>
-              <w:t>externas.</w:t>
-            </w:r>
-          </w:p>
-        </w:tc>
-        <w:tc>
-          <w:tcPr>
-            <w:tcW w:w="1734" w:type="dxa"/>
-            <w:tcBorders>
-              <w:left w:val="single" w:sz="6" w:space="0" w:color="000001"/>
-              <w:bottom w:val="single" w:sz="6" w:space="0" w:color="000001"/>
-              <w:right w:val="single" w:sz="6" w:space="0" w:color="000001"/>
-            </w:tcBorders>
-            <w:shd w:val="clear" w:color="auto" w:fill="auto"/>
-            <w:tcMar>
-              <w:top w:w="15" w:type="dxa"/>
-              <w:left w:w="15" w:type="dxa"/>
-              <w:bottom w:w="15" w:type="dxa"/>
-              <w:right w:w="15" w:type="dxa"/>
-            </w:tcMar>
-          </w:tcPr>
-          <w:p>
-            <w:pPr>
-              <w:spacing w:after="0" w:line="100" w:lineRule="atLeast"/>
-              <w:ind w:left="100" w:right="100"/>
-            </w:pPr>
-            <w:r>
-              <w:rPr>
-                <w:rFonts w:ascii="Arial" w:hAnsi="Arial"/>
-                <w:color w:val="000000"/>
-                <w:sz w:val="18"/>
-                <w:szCs w:val="18"/>
-              </w:rPr>
-              <w:lastRenderedPageBreak/>
-              <w:t xml:space="preserve">Adecuar lo que se recibe con lo que se </w:t>
-            </w:r>
-            <w:r>
-              <w:rPr>
-                <w:rFonts w:ascii="Arial" w:hAnsi="Arial"/>
-                <w:color w:val="000000"/>
-                <w:sz w:val="18"/>
-                <w:szCs w:val="18"/>
-              </w:rPr>
-              <w:lastRenderedPageBreak/>
-              <w:t>necesita.</w:t>
+              </w:rPr>
+              <w:t>Adecuar lo que se recibe con lo que se necesita.</w:t>
             </w:r>
           </w:p>
         </w:tc>
@@ -4709,7 +5106,6 @@
                 <w:szCs w:val="18"/>
                 <w:lang w:eastAsia="es-CL"/>
               </w:rPr>
-              <w:lastRenderedPageBreak/>
               <w:t>Sobrecarga de consultas por parte de los servicios externos.</w:t>
             </w:r>
           </w:p>
@@ -5660,6 +6056,7 @@
                 <w:szCs w:val="18"/>
                 <w:lang w:eastAsia="es-CL"/>
               </w:rPr>
+              <w:lastRenderedPageBreak/>
               <w:t>Indisponibilidad del servidor de deployment</w:t>
             </w:r>
           </w:p>
@@ -5988,7 +6385,6 @@
           <w:szCs w:val="23"/>
           <w:lang w:eastAsia="es-CL"/>
         </w:rPr>
-        <w:lastRenderedPageBreak/>
         <w:t>Usabilidad: La creación de una interfaz gráfica amigable y que sea muy intuitiva nos permitirá lograr una buena usabilidad.</w:t>
       </w:r>
     </w:p>
@@ -6161,12 +6557,32 @@
     <w:p/>
     <w:p/>
     <w:p>
-      <w:r>
+      <w:pPr>
+        <w:suppressAutoHyphens w:val="0"/>
+        <w:spacing w:after="0" w:line="240" w:lineRule="auto"/>
         <w:rPr>
           <w:rFonts w:ascii="Arial" w:hAnsi="Arial" w:cs="Arial"/>
           <w:sz w:val="23"/>
           <w:szCs w:val="23"/>
         </w:rPr>
+      </w:pPr>
+      <w:r>
+        <w:rPr>
+          <w:rFonts w:ascii="Arial" w:hAnsi="Arial" w:cs="Arial"/>
+          <w:sz w:val="23"/>
+          <w:szCs w:val="23"/>
+        </w:rPr>
+        <w:br w:type="page"/>
+      </w:r>
+    </w:p>
+    <w:p>
+      <w:r>
+        <w:rPr>
+          <w:rFonts w:ascii="Arial" w:hAnsi="Arial" w:cs="Arial"/>
+          <w:sz w:val="23"/>
+          <w:szCs w:val="23"/>
+        </w:rPr>
+        <w:lastRenderedPageBreak/>
         <w:t>DISTRIBUCIÓN DE TAREAS PARA ESTA ENTREGA.</w:t>
       </w:r>
     </w:p>
@@ -6219,6 +6635,14 @@
           <w:sz w:val="23"/>
           <w:szCs w:val="23"/>
         </w:rPr>
+        <w:t>, Pablo Caviedes</w:t>
+      </w:r>
+      <w:r>
+        <w:rPr>
+          <w:rFonts w:ascii="Arial" w:hAnsi="Arial" w:cs="Arial"/>
+          <w:sz w:val="23"/>
+          <w:szCs w:val="23"/>
+        </w:rPr>
         <w:t xml:space="preserve">: </w:t>
       </w:r>
       <w:r>
@@ -6245,16 +6669,32 @@
           <w:sz w:val="23"/>
           <w:szCs w:val="23"/>
         </w:rPr>
-        <w:t>Instalar la aplicación en un servidor de la uniersidad</w:t>
-      </w:r>
-    </w:p>
-    <w:p>
+        <w:t>Instalar la aplicación en un servidor de la uni</w:t>
+      </w:r>
       <w:r>
         <w:rPr>
           <w:rFonts w:ascii="Arial" w:hAnsi="Arial" w:cs="Arial"/>
           <w:sz w:val="23"/>
           <w:szCs w:val="23"/>
         </w:rPr>
+        <w:t>v</w:t>
+      </w:r>
+      <w:r>
+        <w:rPr>
+          <w:rFonts w:ascii="Arial" w:hAnsi="Arial" w:cs="Arial"/>
+          <w:sz w:val="23"/>
+          <w:szCs w:val="23"/>
+        </w:rPr>
+        <w:t>ersidad</w:t>
+      </w:r>
+    </w:p>
+    <w:p>
+      <w:r>
+        <w:rPr>
+          <w:rFonts w:ascii="Arial" w:hAnsi="Arial" w:cs="Arial"/>
+          <w:sz w:val="23"/>
+          <w:szCs w:val="23"/>
+        </w:rPr>
         <w:t>José Francisco Caiceo</w:t>
       </w:r>
       <w:r>
@@ -6280,6 +6720,14 @@
           <w:szCs w:val="23"/>
         </w:rPr>
         <w:t>Desarrollo de la aplicación</w:t>
+      </w:r>
+      <w:r>
+        <w:rPr>
+          <w:rFonts w:ascii="Arial" w:hAnsi="Arial" w:cs="Arial"/>
+          <w:sz w:val="23"/>
+          <w:szCs w:val="23"/>
+        </w:rPr>
+        <w:t xml:space="preserve">. Mayor detalle se puede ver en el repositorio. </w:t>
       </w:r>
     </w:p>
     <w:p>

</xml_diff>